<commit_message>
templates fix, add filter
</commit_message>
<xml_diff>
--- a/backend/assets/request_template___ru.docx
+++ b/backend/assets/request_template___ru.docx
@@ -1777,17 +1777,17 @@
               </w:rPr>
               <w:t>{</w:t>
             </w:r>
-            <w:proofErr w:type="spellStart"/>
-            <w:r>
-              <w:rPr>
-                <w:rFonts w:ascii="Times New Roman" w:eastAsia="Times New Roman" w:hAnsi="Times New Roman" w:cs="Times New Roman"/>
-                <w:sz w:val="24"/>
-                <w:szCs w:val="24"/>
-                <w:lang w:val="en-US"/>
-              </w:rPr>
-              <w:t>currentlyFree</w:t>
-            </w:r>
-            <w:proofErr w:type="spellEnd"/>
+            <w:r>
+              <w:rPr>
+                <w:rFonts w:ascii="Times New Roman" w:eastAsia="Times New Roman" w:hAnsi="Times New Roman" w:cs="Times New Roman"/>
+                <w:sz w:val="24"/>
+                <w:szCs w:val="24"/>
+                <w:lang w:val="en-US"/>
+              </w:rPr>
+              <w:t>isWorking</w:t>
+            </w:r>
+            <w:bookmarkStart w:id="0" w:name="_GoBack"/>
+            <w:bookmarkEnd w:id="0"/>
             <w:r>
               <w:rPr>
                 <w:rFonts w:ascii="Times New Roman" w:eastAsia="Times New Roman" w:hAnsi="Times New Roman" w:cs="Times New Roman"/>
@@ -2703,8 +2703,6 @@
               </w:rPr>
               <w:t>{.}</w:t>
             </w:r>
-            <w:bookmarkStart w:id="0" w:name="_GoBack"/>
-            <w:bookmarkEnd w:id="0"/>
           </w:p>
           <w:p>
             <w:pPr>
@@ -3176,15 +3174,16 @@
         <w:gridCol w:w="684"/>
         <w:gridCol w:w="555"/>
         <w:gridCol w:w="2622"/>
-        <w:gridCol w:w="2540"/>
+        <w:gridCol w:w="608"/>
+        <w:gridCol w:w="1932"/>
         <w:gridCol w:w="1799"/>
         <w:gridCol w:w="1148"/>
       </w:tblGrid>
       <w:tr>
         <w:tc>
           <w:tcPr>
-            <w:tcW w:w="9351" w:type="dxa"/>
-            <w:gridSpan w:val="6"/>
+            <w:tcW w:w="9348" w:type="dxa"/>
+            <w:gridSpan w:val="7"/>
             <w:tcBorders>
               <w:top w:val="single" w:sz="4" w:space="0" w:color="000000"/>
               <w:left w:val="single" w:sz="4" w:space="0" w:color="000000"/>
@@ -3242,7 +3241,7 @@
         </w:tc>
         <w:tc>
           <w:tcPr>
-            <w:tcW w:w="5719" w:type="dxa"/>
+            <w:tcW w:w="3785" w:type="dxa"/>
             <w:gridSpan w:val="3"/>
             <w:tcBorders>
               <w:top w:val="single" w:sz="4" w:space="0" w:color="000000"/>
@@ -3293,8 +3292,8 @@
         </w:tc>
         <w:tc>
           <w:tcPr>
-            <w:tcW w:w="2948" w:type="dxa"/>
-            <w:gridSpan w:val="2"/>
+            <w:tcW w:w="4879" w:type="dxa"/>
+            <w:gridSpan w:val="3"/>
             <w:tcBorders>
               <w:top w:val="single" w:sz="4" w:space="0" w:color="000000"/>
               <w:left w:val="single" w:sz="4" w:space="0" w:color="000000"/>
@@ -3351,7 +3350,7 @@
         </w:tc>
         <w:tc>
           <w:tcPr>
-            <w:tcW w:w="5719" w:type="dxa"/>
+            <w:tcW w:w="3785" w:type="dxa"/>
             <w:gridSpan w:val="3"/>
             <w:tcBorders>
               <w:top w:val="single" w:sz="4" w:space="0" w:color="000000"/>
@@ -3402,8 +3401,8 @@
         </w:tc>
         <w:tc>
           <w:tcPr>
-            <w:tcW w:w="2948" w:type="dxa"/>
-            <w:gridSpan w:val="2"/>
+            <w:tcW w:w="4879" w:type="dxa"/>
+            <w:gridSpan w:val="3"/>
             <w:tcBorders>
               <w:top w:val="single" w:sz="4" w:space="0" w:color="000000"/>
               <w:left w:val="single" w:sz="4" w:space="0" w:color="000000"/>
@@ -3460,7 +3459,7 @@
         </w:tc>
         <w:tc>
           <w:tcPr>
-            <w:tcW w:w="5719" w:type="dxa"/>
+            <w:tcW w:w="3785" w:type="dxa"/>
             <w:gridSpan w:val="3"/>
             <w:tcBorders>
               <w:top w:val="single" w:sz="4" w:space="0" w:color="000000"/>
@@ -3492,8 +3491,8 @@
         </w:tc>
         <w:tc>
           <w:tcPr>
-            <w:tcW w:w="2948" w:type="dxa"/>
-            <w:gridSpan w:val="2"/>
+            <w:tcW w:w="4879" w:type="dxa"/>
+            <w:gridSpan w:val="3"/>
             <w:tcBorders>
               <w:top w:val="single" w:sz="4" w:space="0" w:color="000000"/>
               <w:left w:val="single" w:sz="4" w:space="0" w:color="000000"/>
@@ -3570,7 +3569,7 @@
         </w:tc>
         <w:tc>
           <w:tcPr>
-            <w:tcW w:w="5719" w:type="dxa"/>
+            <w:tcW w:w="3785" w:type="dxa"/>
             <w:gridSpan w:val="3"/>
             <w:tcBorders>
               <w:top w:val="single" w:sz="4" w:space="0" w:color="000000"/>
@@ -3621,8 +3620,8 @@
         </w:tc>
         <w:tc>
           <w:tcPr>
-            <w:tcW w:w="2948" w:type="dxa"/>
-            <w:gridSpan w:val="2"/>
+            <w:tcW w:w="4879" w:type="dxa"/>
+            <w:gridSpan w:val="3"/>
             <w:tcBorders>
               <w:top w:val="single" w:sz="4" w:space="0" w:color="000000"/>
               <w:left w:val="single" w:sz="4" w:space="0" w:color="000000"/>
@@ -3679,7 +3678,7 @@
         </w:tc>
         <w:tc>
           <w:tcPr>
-            <w:tcW w:w="5719" w:type="dxa"/>
+            <w:tcW w:w="3785" w:type="dxa"/>
             <w:gridSpan w:val="3"/>
             <w:tcBorders>
               <w:top w:val="single" w:sz="4" w:space="0" w:color="000000"/>
@@ -3730,8 +3729,8 @@
         </w:tc>
         <w:tc>
           <w:tcPr>
-            <w:tcW w:w="2948" w:type="dxa"/>
-            <w:gridSpan w:val="2"/>
+            <w:tcW w:w="4879" w:type="dxa"/>
+            <w:gridSpan w:val="3"/>
             <w:tcBorders>
               <w:top w:val="single" w:sz="4" w:space="0" w:color="000000"/>
               <w:left w:val="single" w:sz="4" w:space="0" w:color="000000"/>
@@ -3808,7 +3807,7 @@
         </w:tc>
         <w:tc>
           <w:tcPr>
-            <w:tcW w:w="5719" w:type="dxa"/>
+            <w:tcW w:w="3785" w:type="dxa"/>
             <w:gridSpan w:val="3"/>
             <w:tcBorders>
               <w:top w:val="single" w:sz="4" w:space="0" w:color="000000"/>
@@ -3859,8 +3858,8 @@
         </w:tc>
         <w:tc>
           <w:tcPr>
-            <w:tcW w:w="2948" w:type="dxa"/>
-            <w:gridSpan w:val="2"/>
+            <w:tcW w:w="4879" w:type="dxa"/>
+            <w:gridSpan w:val="3"/>
             <w:tcBorders>
               <w:top w:val="single" w:sz="4" w:space="0" w:color="000000"/>
               <w:left w:val="single" w:sz="4" w:space="0" w:color="000000"/>
@@ -3917,7 +3916,7 @@
         </w:tc>
         <w:tc>
           <w:tcPr>
-            <w:tcW w:w="5719" w:type="dxa"/>
+            <w:tcW w:w="3785" w:type="dxa"/>
             <w:gridSpan w:val="3"/>
             <w:tcBorders>
               <w:top w:val="single" w:sz="4" w:space="0" w:color="000000"/>
@@ -3968,8 +3967,8 @@
         </w:tc>
         <w:tc>
           <w:tcPr>
-            <w:tcW w:w="2948" w:type="dxa"/>
-            <w:gridSpan w:val="2"/>
+            <w:tcW w:w="4879" w:type="dxa"/>
+            <w:gridSpan w:val="3"/>
             <w:tcBorders>
               <w:top w:val="single" w:sz="4" w:space="0" w:color="000000"/>
               <w:left w:val="single" w:sz="4" w:space="0" w:color="000000"/>
@@ -4026,7 +4025,7 @@
         </w:tc>
         <w:tc>
           <w:tcPr>
-            <w:tcW w:w="5719" w:type="dxa"/>
+            <w:tcW w:w="3785" w:type="dxa"/>
             <w:gridSpan w:val="3"/>
             <w:tcBorders>
               <w:top w:val="single" w:sz="4" w:space="0" w:color="000000"/>
@@ -4072,37 +4071,48 @@
                 <w:sz w:val="24"/>
                 <w:szCs w:val="24"/>
               </w:rPr>
-              <w:t>Что Вы получите в итоге? Какие изменения произойдут в Вашей местности после проведения проекта?</w:t>
-            </w:r>
-          </w:p>
-        </w:tc>
-        <w:tc>
-          <w:tcPr>
-            <w:tcW w:w="2948" w:type="dxa"/>
-            <w:gridSpan w:val="2"/>
-            <w:tcBorders>
-              <w:top w:val="single" w:sz="4" w:space="0" w:color="000000"/>
-              <w:left w:val="single" w:sz="4" w:space="0" w:color="000000"/>
-              <w:bottom w:val="single" w:sz="4" w:space="0" w:color="000000"/>
-              <w:right w:val="single" w:sz="4" w:space="0" w:color="000000"/>
-            </w:tcBorders>
-          </w:tcPr>
-          <w:p>
-            <w:pPr>
-              <w:rPr>
-                <w:rFonts w:ascii="Times New Roman" w:eastAsia="Times New Roman" w:hAnsi="Times New Roman" w:cs="Times New Roman"/>
-                <w:sz w:val="24"/>
-                <w:szCs w:val="24"/>
-                <w:lang w:val="en-US"/>
-              </w:rPr>
-            </w:pPr>
-            <w:r>
-              <w:rPr>
-                <w:rFonts w:ascii="Times New Roman" w:eastAsia="Times New Roman" w:hAnsi="Times New Roman" w:cs="Times New Roman"/>
-                <w:sz w:val="24"/>
-                <w:szCs w:val="24"/>
-                <w:lang w:val="en-US"/>
-              </w:rPr>
+              <w:t xml:space="preserve">Что Вы получите в итоге? Какие изменения произойдут в Вашей местности после проведения </w:t>
+            </w:r>
+            <w:r>
+              <w:rPr>
+                <w:rFonts w:ascii="Times New Roman" w:eastAsia="Times New Roman" w:hAnsi="Times New Roman" w:cs="Times New Roman"/>
+                <w:i/>
+                <w:sz w:val="24"/>
+                <w:szCs w:val="24"/>
+              </w:rPr>
+              <w:lastRenderedPageBreak/>
+              <w:t>проекта?</w:t>
+            </w:r>
+          </w:p>
+        </w:tc>
+        <w:tc>
+          <w:tcPr>
+            <w:tcW w:w="4879" w:type="dxa"/>
+            <w:gridSpan w:val="3"/>
+            <w:tcBorders>
+              <w:top w:val="single" w:sz="4" w:space="0" w:color="000000"/>
+              <w:left w:val="single" w:sz="4" w:space="0" w:color="000000"/>
+              <w:bottom w:val="single" w:sz="4" w:space="0" w:color="000000"/>
+              <w:right w:val="single" w:sz="4" w:space="0" w:color="000000"/>
+            </w:tcBorders>
+          </w:tcPr>
+          <w:p>
+            <w:pPr>
+              <w:rPr>
+                <w:rFonts w:ascii="Times New Roman" w:eastAsia="Times New Roman" w:hAnsi="Times New Roman" w:cs="Times New Roman"/>
+                <w:sz w:val="24"/>
+                <w:szCs w:val="24"/>
+                <w:lang w:val="en-US"/>
+              </w:rPr>
+            </w:pPr>
+            <w:r>
+              <w:rPr>
+                <w:rFonts w:ascii="Times New Roman" w:eastAsia="Times New Roman" w:hAnsi="Times New Roman" w:cs="Times New Roman"/>
+                <w:sz w:val="24"/>
+                <w:szCs w:val="24"/>
+                <w:lang w:val="en-US"/>
+              </w:rPr>
+              <w:lastRenderedPageBreak/>
               <w:t>{target}</w:t>
             </w:r>
           </w:p>
@@ -4136,7 +4146,7 @@
         </w:tc>
         <w:tc>
           <w:tcPr>
-            <w:tcW w:w="5719" w:type="dxa"/>
+            <w:tcW w:w="3785" w:type="dxa"/>
             <w:gridSpan w:val="3"/>
             <w:tcBorders>
               <w:top w:val="single" w:sz="4" w:space="0" w:color="000000"/>
@@ -4196,8 +4206,8 @@
         </w:tc>
         <w:tc>
           <w:tcPr>
-            <w:tcW w:w="2948" w:type="dxa"/>
-            <w:gridSpan w:val="2"/>
+            <w:tcW w:w="4879" w:type="dxa"/>
+            <w:gridSpan w:val="3"/>
             <w:tcBorders>
               <w:top w:val="single" w:sz="4" w:space="0" w:color="000000"/>
               <w:left w:val="single" w:sz="4" w:space="0" w:color="000000"/>
@@ -4254,7 +4264,7 @@
         </w:tc>
         <w:tc>
           <w:tcPr>
-            <w:tcW w:w="5719" w:type="dxa"/>
+            <w:tcW w:w="3785" w:type="dxa"/>
             <w:gridSpan w:val="3"/>
             <w:tcBorders>
               <w:top w:val="single" w:sz="4" w:space="0" w:color="000000"/>
@@ -4306,8 +4316,8 @@
         </w:tc>
         <w:tc>
           <w:tcPr>
-            <w:tcW w:w="2948" w:type="dxa"/>
-            <w:gridSpan w:val="2"/>
+            <w:tcW w:w="4879" w:type="dxa"/>
+            <w:gridSpan w:val="3"/>
             <w:tcBorders>
               <w:top w:val="single" w:sz="4" w:space="0" w:color="000000"/>
               <w:left w:val="single" w:sz="4" w:space="0" w:color="000000"/>
@@ -4364,7 +4374,7 @@
         </w:tc>
         <w:tc>
           <w:tcPr>
-            <w:tcW w:w="5719" w:type="dxa"/>
+            <w:tcW w:w="3785" w:type="dxa"/>
             <w:gridSpan w:val="3"/>
             <w:tcBorders>
               <w:top w:val="single" w:sz="4" w:space="0" w:color="000000"/>
@@ -4416,8 +4426,8 @@
         </w:tc>
         <w:tc>
           <w:tcPr>
-            <w:tcW w:w="2948" w:type="dxa"/>
-            <w:gridSpan w:val="2"/>
+            <w:tcW w:w="4879" w:type="dxa"/>
+            <w:gridSpan w:val="3"/>
             <w:tcBorders>
               <w:top w:val="single" w:sz="4" w:space="0" w:color="000000"/>
               <w:left w:val="single" w:sz="4" w:space="0" w:color="000000"/>
@@ -4474,8 +4484,8 @@
         </w:tc>
         <w:tc>
           <w:tcPr>
-            <w:tcW w:w="8667" w:type="dxa"/>
-            <w:gridSpan w:val="5"/>
+            <w:tcW w:w="8664" w:type="dxa"/>
+            <w:gridSpan w:val="6"/>
             <w:tcBorders>
               <w:top w:val="single" w:sz="4" w:space="0" w:color="000000"/>
               <w:left w:val="single" w:sz="4" w:space="0" w:color="000000"/>
@@ -4561,8 +4571,8 @@
         </w:tc>
         <w:tc>
           <w:tcPr>
-            <w:tcW w:w="5164" w:type="dxa"/>
-            <w:gridSpan w:val="2"/>
+            <w:tcW w:w="5162" w:type="dxa"/>
+            <w:gridSpan w:val="3"/>
             <w:tcBorders>
               <w:top w:val="single" w:sz="4" w:space="0" w:color="000000"/>
               <w:left w:val="single" w:sz="4" w:space="0" w:color="000000"/>
@@ -4594,7 +4604,7 @@
         </w:tc>
         <w:tc>
           <w:tcPr>
-            <w:tcW w:w="1800" w:type="dxa"/>
+            <w:tcW w:w="1799" w:type="dxa"/>
             <w:tcBorders>
               <w:top w:val="single" w:sz="4" w:space="0" w:color="000000"/>
               <w:left w:val="single" w:sz="4" w:space="0" w:color="000000"/>
@@ -4713,8 +4723,8 @@
         </w:tc>
         <w:tc>
           <w:tcPr>
-            <w:tcW w:w="5164" w:type="dxa"/>
-            <w:gridSpan w:val="2"/>
+            <w:tcW w:w="5162" w:type="dxa"/>
+            <w:gridSpan w:val="3"/>
             <w:tcBorders>
               <w:top w:val="single" w:sz="4" w:space="0" w:color="000000"/>
               <w:left w:val="single" w:sz="4" w:space="0" w:color="000000"/>
@@ -4746,7 +4756,7 @@
         </w:tc>
         <w:tc>
           <w:tcPr>
-            <w:tcW w:w="1800" w:type="dxa"/>
+            <w:tcW w:w="1799" w:type="dxa"/>
             <w:tcBorders>
               <w:top w:val="single" w:sz="4" w:space="0" w:color="000000"/>
               <w:left w:val="single" w:sz="4" w:space="0" w:color="000000"/>
@@ -4895,8 +4905,8 @@
         </w:tc>
         <w:tc>
           <w:tcPr>
-            <w:tcW w:w="5164" w:type="dxa"/>
-            <w:gridSpan w:val="2"/>
+            <w:tcW w:w="5162" w:type="dxa"/>
+            <w:gridSpan w:val="3"/>
             <w:tcBorders>
               <w:top w:val="single" w:sz="4" w:space="0" w:color="000000"/>
               <w:left w:val="single" w:sz="4" w:space="0" w:color="000000"/>
@@ -4926,7 +4936,7 @@
         </w:tc>
         <w:tc>
           <w:tcPr>
-            <w:tcW w:w="1800" w:type="dxa"/>
+            <w:tcW w:w="1799" w:type="dxa"/>
             <w:tcBorders>
               <w:top w:val="single" w:sz="4" w:space="0" w:color="000000"/>
               <w:left w:val="single" w:sz="4" w:space="0" w:color="000000"/>
@@ -5050,8 +5060,8 @@
         </w:tc>
         <w:tc>
           <w:tcPr>
-            <w:tcW w:w="8667" w:type="dxa"/>
-            <w:gridSpan w:val="5"/>
+            <w:tcW w:w="8664" w:type="dxa"/>
+            <w:gridSpan w:val="6"/>
             <w:tcBorders>
               <w:top w:val="single" w:sz="4" w:space="0" w:color="000000"/>
               <w:left w:val="single" w:sz="4" w:space="0" w:color="000000"/>
@@ -5137,7 +5147,7 @@
         </w:tc>
         <w:tc>
           <w:tcPr>
-            <w:tcW w:w="2623" w:type="dxa"/>
+            <w:tcW w:w="2622" w:type="dxa"/>
             <w:tcBorders>
               <w:top w:val="single" w:sz="4" w:space="0" w:color="000000"/>
               <w:left w:val="single" w:sz="4" w:space="0" w:color="000000"/>
@@ -5169,7 +5179,8 @@
         </w:tc>
         <w:tc>
           <w:tcPr>
-            <w:tcW w:w="2541" w:type="dxa"/>
+            <w:tcW w:w="2540" w:type="dxa"/>
+            <w:gridSpan w:val="2"/>
             <w:tcBorders>
               <w:top w:val="single" w:sz="4" w:space="0" w:color="000000"/>
               <w:left w:val="single" w:sz="4" w:space="0" w:color="000000"/>
@@ -5201,7 +5212,7 @@
         </w:tc>
         <w:tc>
           <w:tcPr>
-            <w:tcW w:w="1800" w:type="dxa"/>
+            <w:tcW w:w="1799" w:type="dxa"/>
             <w:tcBorders>
               <w:top w:val="single" w:sz="4" w:space="0" w:color="000000"/>
               <w:left w:val="single" w:sz="4" w:space="0" w:color="000000"/>
@@ -5320,7 +5331,7 @@
         </w:tc>
         <w:tc>
           <w:tcPr>
-            <w:tcW w:w="2623" w:type="dxa"/>
+            <w:tcW w:w="2622" w:type="dxa"/>
             <w:tcBorders>
               <w:top w:val="single" w:sz="4" w:space="0" w:color="000000"/>
               <w:left w:val="single" w:sz="4" w:space="0" w:color="000000"/>
@@ -5352,7 +5363,8 @@
         </w:tc>
         <w:tc>
           <w:tcPr>
-            <w:tcW w:w="2541" w:type="dxa"/>
+            <w:tcW w:w="2540" w:type="dxa"/>
+            <w:gridSpan w:val="2"/>
             <w:tcBorders>
               <w:top w:val="single" w:sz="4" w:space="0" w:color="000000"/>
               <w:left w:val="single" w:sz="4" w:space="0" w:color="000000"/>
@@ -5384,7 +5396,7 @@
         </w:tc>
         <w:tc>
           <w:tcPr>
-            <w:tcW w:w="1800" w:type="dxa"/>
+            <w:tcW w:w="1799" w:type="dxa"/>
             <w:tcBorders>
               <w:top w:val="single" w:sz="4" w:space="0" w:color="000000"/>
               <w:left w:val="single" w:sz="4" w:space="0" w:color="000000"/>
@@ -5510,7 +5522,7 @@
         </w:tc>
         <w:tc>
           <w:tcPr>
-            <w:tcW w:w="2623" w:type="dxa"/>
+            <w:tcW w:w="2622" w:type="dxa"/>
             <w:tcBorders>
               <w:top w:val="single" w:sz="4" w:space="0" w:color="000000"/>
               <w:left w:val="single" w:sz="4" w:space="0" w:color="000000"/>
@@ -5540,7 +5552,8 @@
         </w:tc>
         <w:tc>
           <w:tcPr>
-            <w:tcW w:w="2541" w:type="dxa"/>
+            <w:tcW w:w="2540" w:type="dxa"/>
+            <w:gridSpan w:val="2"/>
             <w:tcBorders>
               <w:top w:val="single" w:sz="4" w:space="0" w:color="000000"/>
               <w:left w:val="single" w:sz="4" w:space="0" w:color="000000"/>
@@ -5570,7 +5583,7 @@
         </w:tc>
         <w:tc>
           <w:tcPr>
-            <w:tcW w:w="1800" w:type="dxa"/>
+            <w:tcW w:w="1799" w:type="dxa"/>
             <w:tcBorders>
               <w:top w:val="single" w:sz="4" w:space="0" w:color="000000"/>
               <w:left w:val="single" w:sz="4" w:space="0" w:color="000000"/>

</xml_diff>